<commit_message>
23/08/24-Projeto Sistema de Consultas medicas
Projeto elaborado com Laravel.
</commit_message>
<xml_diff>
--- a/Escopo_Sistema_Gerenciamento_Consultas_Medicas.docx
+++ b/Escopo_Sistema_Gerenciamento_Consultas_Medicas.docx
@@ -24,10 +24,7 @@
       </w:r>
       <w:r>
         <w:br/>
-        <w:t xml:space="preserve">• Pacientes: Usuários que buscam uma forma </w:t>
-      </w:r>
-      <w:r>
-        <w:t>prática e ágil de agendar e gerenciar suas consultas médicas.</w:t>
+        <w:t>• Pacientes: Usuários que buscam uma forma prática e ágil de agendar e gerenciar suas consultas médicas.</w:t>
       </w:r>
       <w:r>
         <w:br/>
@@ -44,10 +41,7 @@
     </w:p>
     <w:p>
       <w:r>
-        <w:t>• Principal: Desenvolver um sistema para gerenciar consultas</w:t>
-      </w:r>
-      <w:r>
-        <w:t xml:space="preserve"> médicas, permitindo que médicos e pacientes possam se cadastrar, agendar, e gerenciar consultas.</w:t>
+        <w:t>• Principal: Desenvolver um sistema para gerenciar consultas médicas, permitindo que médicos e pacientes possam se cadastrar, agendar, e gerenciar consultas.</w:t>
       </w:r>
       <w:r>
         <w:br/>
@@ -63,10 +57,7 @@
       </w:r>
       <w:r>
         <w:br/>
-        <w:t xml:space="preserve">  - Garantir a seguranç</w:t>
-      </w:r>
-      <w:r>
-        <w:t>a dos dados sensíveis dos pacientes.</w:t>
+        <w:t xml:space="preserve">  - Garantir a segurança dos dados sensíveis dos pacientes.</w:t>
       </w:r>
     </w:p>
     <w:p>
@@ -92,10 +83,7 @@
     </w:p>
     <w:p>
       <w:r>
-        <w:t>• Cadastro e Logi</w:t>
-      </w:r>
-      <w:r>
-        <w:t>n: Sistema de registro para médicos, pacientes e administradores, com diferentes níveis de acesso e permissão.</w:t>
+        <w:t>• Cadastro e Login: Sistema de registro para médicos, pacientes e administradores, com diferentes níveis de acesso e permissão.</w:t>
       </w:r>
       <w:r>
         <w:br/>
@@ -107,15 +95,10 @@
       </w:r>
       <w:r>
         <w:br/>
-        <w:t xml:space="preserve">  - Agendamento de consultas pelos pacientes com confirmação </w:t>
-      </w:r>
-      <w:r>
-        <w:t>automática.</w:t>
+        <w:t xml:space="preserve">  - Agendamento de consultas pelos pacientes com confirmação automática.</w:t>
       </w:r>
       <w:r>
         <w:br/>
-      </w:r>
-      <w:r>
         <w:t xml:space="preserve">• </w:t>
       </w:r>
       <w:proofErr w:type="spellStart"/>
@@ -144,10 +127,7 @@
       </w:r>
       <w:r>
         <w:br/>
-        <w:t>• Si</w:t>
-      </w:r>
-      <w:r>
-        <w:t>stema de Pagamentos: Integração com plataformas de pagamento para que os pacientes possam pagar consultas online.</w:t>
+        <w:t>• Sistema de Pagamentos: Integração com plataformas de pagamento para que os pacientes possam pagar consultas online.</w:t>
       </w:r>
       <w:r>
         <w:br/>
@@ -175,10 +155,7 @@
       </w:r>
       <w:r>
         <w:br/>
-        <w:t>• Integração com Planos de Saúde: Interface para verificar a cober</w:t>
-      </w:r>
-      <w:r>
-        <w:t>tura e agendar consultas através de planos de saúde.</w:t>
+        <w:t>• Integração com Planos de Saúde: Interface para verificar a cobertura e agendar consultas através de planos de saúde.</w:t>
       </w:r>
       <w:r>
         <w:br/>
@@ -186,10 +163,7 @@
       </w:r>
       <w:r>
         <w:br/>
-        <w:t xml:space="preserve">• Avaliações e Feedback: Permitir que os pacientes avaliem médicos </w:t>
-      </w:r>
-      <w:r>
-        <w:t>e serviços, ajudando na melhoria contínua.</w:t>
+        <w:t>• Avaliações e Feedback: Permitir que os pacientes avaliem médicos e serviços, ajudando na melhoria contínua.</w:t>
       </w:r>
     </w:p>
     <w:p>
@@ -210,10 +184,7 @@
       </w:r>
       <w:r>
         <w:br/>
-        <w:t xml:space="preserve">• Frontend: </w:t>
-      </w:r>
-      <w:r>
-        <w:t>Vue.js ou React.js para uma interface dinâmica e responsiva.</w:t>
+        <w:t>• Frontend: Vue.js ou React.js para uma interface dinâmica e responsiva.</w:t>
       </w:r>
       <w:r>
         <w:br/>
@@ -230,10 +201,7 @@
     </w:p>
     <w:p>
       <w:r>
-        <w:t>• Interface Intuitiva: Foco em uma navegação fácil para todos os tipos de usuários, com uma cu</w:t>
-      </w:r>
-      <w:r>
-        <w:t>rva de aprendizado mínima.</w:t>
+        <w:t>• Interface Intuitiva: Foco em uma navegação fácil para todos os tipos de usuários, com uma curva de aprendizado mínima.</w:t>
       </w:r>
       <w:r>
         <w:br/>
@@ -254,10 +222,7 @@
     </w:p>
     <w:p>
       <w:r>
-        <w:t>• Acervo Inicial:</w:t>
-      </w:r>
-      <w:r>
-        <w:t xml:space="preserve"> Incluir especialidades médicas comuns e informações básicas sobre os profissionais de saúde.</w:t>
+        <w:t>• Acervo Inicial: Incluir especialidades médicas comuns e informações básicas sobre os profissionais de saúde.</w:t>
       </w:r>
       <w:r>
         <w:br/>
@@ -265,10 +230,7 @@
       </w:r>
       <w:r>
         <w:br/>
-        <w:t xml:space="preserve">• Atualizações Constantes: Melhorias contínuas com base no feedback dos </w:t>
-      </w:r>
-      <w:r>
-        <w:t>usuários.</w:t>
+        <w:t>• Atualizações Constantes: Melhorias contínuas com base no feedback dos usuários.</w:t>
       </w:r>
     </w:p>
     <w:p>
@@ -285,7 +247,23 @@
       </w:r>
       <w:r>
         <w:br/>
-        <w:t xml:space="preserve">• Novas Funcionalidades: Implementação contínua de novas funcionalidades com base nas necessidades dos </w:t>
+        <w:t xml:space="preserve">• Novas Funcionalidades: Implementação contínua de novas funcionalidades com base </w:t>
+      </w:r>
+      <w:proofErr w:type="spellStart"/>
+      <w:r>
+        <w:t>nas</w:t>
+      </w:r>
+      <w:proofErr w:type="spellEnd"/>
+      <w:r>
+        <w:t xml:space="preserve"> </w:t>
+      </w:r>
+      <w:proofErr w:type="spellStart"/>
+      <w:r>
+        <w:t>necessidades</w:t>
+      </w:r>
+      <w:proofErr w:type="spellEnd"/>
+      <w:r>
+        <w:t xml:space="preserve"> dos </w:t>
       </w:r>
       <w:proofErr w:type="spellStart"/>
       <w:r>
@@ -352,18 +330,23 @@
     </w:p>
     <w:p>
       <w:r>
-        <w:t xml:space="preserve">• Campanhas Digitais: Promoções em redes sociais, Google Ads, e outras </w:t>
+        <w:t xml:space="preserve">• Campanhas Digitais: Promoções em redes sociais, Google Ads, e </w:t>
       </w:r>
       <w:proofErr w:type="spellStart"/>
       <w:r>
+        <w:t>outras</w:t>
+      </w:r>
+      <w:proofErr w:type="spellEnd"/>
+      <w:r>
+        <w:t xml:space="preserve"> </w:t>
+      </w:r>
+      <w:proofErr w:type="spellStart"/>
+      <w:r>
         <w:t>plataformas</w:t>
       </w:r>
       <w:proofErr w:type="spellEnd"/>
       <w:r>
-        <w:t xml:space="preserve"> pa</w:t>
-      </w:r>
-      <w:r>
-        <w:t xml:space="preserve">ra </w:t>
+        <w:t xml:space="preserve"> para </w:t>
       </w:r>
       <w:proofErr w:type="spellStart"/>
       <w:r>
@@ -410,7 +393,15 @@
       </w:r>
       <w:proofErr w:type="spellEnd"/>
       <w:r>
-        <w:t xml:space="preserve"> com clínicas, hospitais, e profissionais de saúde para promover o uso do sistema.</w:t>
+        <w:t xml:space="preserve"> com </w:t>
+      </w:r>
+      <w:proofErr w:type="spellStart"/>
+      <w:r>
+        <w:t>clínicas</w:t>
+      </w:r>
+      <w:proofErr w:type="spellEnd"/>
+      <w:r>
+        <w:t>, hospitais, e profissionais de saúde para promover o uso do sistema.</w:t>
       </w:r>
       <w:r>
         <w:br/>
@@ -430,15 +421,20 @@
         <w:pStyle w:val="Ttulo1"/>
       </w:pPr>
       <w:r>
-        <w:t>O</w:t>
-      </w:r>
-      <w:r>
-        <w:t>bjetivos SMART:</w:t>
+        <w:t>Objetivos SMART:</w:t>
       </w:r>
     </w:p>
     <w:p>
       <w:r>
-        <w:t xml:space="preserve">• Específicos (S): "Desenvolver um sistema de gerenciamento de consultas médicas que permita o agendamento, gestão de horários e comunicação entre </w:t>
+        <w:t xml:space="preserve">• Específicos (S): "Desenvolver um sistema de gerenciamento de consultas médicas que permita o agendamento, gestão de horários e </w:t>
+      </w:r>
+      <w:proofErr w:type="spellStart"/>
+      <w:r>
+        <w:t>comunicação</w:t>
+      </w:r>
+      <w:proofErr w:type="spellEnd"/>
+      <w:r>
+        <w:t xml:space="preserve"> entre </w:t>
       </w:r>
       <w:proofErr w:type="spellStart"/>
       <w:r>
@@ -471,10 +467,7 @@
       </w:r>
       <w:proofErr w:type="spellStart"/>
       <w:r>
-        <w:t>Obj</w:t>
-      </w:r>
-      <w:r>
-        <w:t>etivo</w:t>
+        <w:t>Objetivo</w:t>
       </w:r>
       <w:proofErr w:type="spellEnd"/>
       <w:r>
@@ -551,10 +544,7 @@
       </w:r>
       <w:proofErr w:type="spellStart"/>
       <w:r>
-        <w:t>Releva</w:t>
-      </w:r>
-      <w:r>
-        <w:t>ntes</w:t>
+        <w:t>Relevantes</w:t>
       </w:r>
       <w:proofErr w:type="spellEnd"/>
       <w:r>
@@ -566,14 +556,19 @@
       </w:r>
       <w:proofErr w:type="spellEnd"/>
       <w:r>
-        <w:t xml:space="preserve"> às necessidades específicas de médicos e pacientes em relação à gestão de consultas. Oferecer uma solução centralizada para todos os aspectos da gestão de consultas médicas.</w:t>
+        <w:t xml:space="preserve"> </w:t>
+      </w:r>
+      <w:proofErr w:type="spellStart"/>
+      <w:r>
+        <w:t>às</w:t>
+      </w:r>
+      <w:proofErr w:type="spellEnd"/>
+      <w:r>
+        <w:t xml:space="preserve"> necessidades específicas de médicos e pacientes em relação à gestão de consultas. Oferecer uma solução centralizada para todos os aspectos da gestão de consultas médicas.</w:t>
       </w:r>
       <w:r>
         <w:br/>
-        <w:t>• Temporais (T): Lançamento em 3 meses para a versão beta. A</w:t>
-      </w:r>
-      <w:r>
-        <w:t>tualizações mensais com novas funcionalidades e correções.</w:t>
+        <w:t>• Temporais (T): Lançamento em 3 meses para a versão beta. Atualizações mensais com novas funcionalidades e correções.</w:t>
       </w:r>
     </w:p>
     <w:p>
@@ -590,17 +585,11 @@
       </w:r>
       <w:r>
         <w:br/>
-        <w:t>•</w:t>
-      </w:r>
-      <w:r>
-        <w:t xml:space="preserve"> Segurança de Dados Sensíveis: Vazamento de dados de pacientes, implicações legais. Probabilidade: Baixa, mas com impacto alto. Requer protocolos robustos de segurança.</w:t>
+        <w:t>• Segurança de Dados Sensíveis: Vazamento de dados de pacientes, implicações legais. Probabilidade: Baixa, mas com impacto alto. Requer protocolos robustos de segurança.</w:t>
       </w:r>
       <w:r>
         <w:br/>
-        <w:t>• Gerenciamento de Grandes Volumes de Dados: Lentidão ou falhas no sistema. Probabilida</w:t>
-      </w:r>
-      <w:r>
-        <w:t>de: Média, mitigada com infraestrutura escalável e otimização de banco de dados.</w:t>
+        <w:t>• Gerenciamento de Grandes Volumes de Dados: Lentidão ou falhas no sistema. Probabilidade: Média, mitigada com infraestrutura escalável e otimização de banco de dados.</w:t>
       </w:r>
     </w:p>
     <w:p>
@@ -613,10 +602,18 @@
     </w:p>
     <w:p>
       <w:r>
-        <w:t xml:space="preserve">• Conflitos de Horários: Implementação de testes automatizados e verificação manual dos horários. Alertas e notificações para </w:t>
+        <w:t xml:space="preserve">• Conflitos de Horários: Implementação de testes automatizados e verificação manual dos horários. Alertas e </w:t>
       </w:r>
       <w:proofErr w:type="spellStart"/>
       <w:r>
+        <w:t>notificações</w:t>
+      </w:r>
+      <w:proofErr w:type="spellEnd"/>
+      <w:r>
+        <w:t xml:space="preserve"> para </w:t>
+      </w:r>
+      <w:proofErr w:type="spellStart"/>
+      <w:r>
         <w:t>evitar</w:t>
       </w:r>
       <w:proofErr w:type="spellEnd"/>
@@ -625,10 +622,7 @@
       </w:r>
       <w:proofErr w:type="spellStart"/>
       <w:r>
-        <w:t>agendam</w:t>
-      </w:r>
-      <w:r>
-        <w:t>entos</w:t>
+        <w:t>agendamentos</w:t>
       </w:r>
       <w:proofErr w:type="spellEnd"/>
       <w:r>
@@ -644,8 +638,6 @@
       </w:r>
     </w:p>
     <w:p>
-      <w:bookmarkStart w:id="0" w:name="_GoBack"/>
-      <w:bookmarkEnd w:id="0"/>
       <w:r>
         <w:lastRenderedPageBreak/>
         <w:br/>
@@ -653,10 +645,7 @@
       </w:r>
       <w:r>
         <w:br/>
-        <w:t>• Gerenciamento de Dados: Uso de servidores escaláveis na nuvem para lidar com o aume</w:t>
-      </w:r>
-      <w:r>
-        <w:t>nto de usuários e dados. Otimização contínua do banco de dados e código para melhorar o desempenho.</w:t>
+        <w:t>• Gerenciamento de Dados: Uso de servidores escaláveis na nuvem para lidar com o aumento de usuários e dados. Otimização contínua do banco de dados e código para melhorar o desempenho.</w:t>
       </w:r>
     </w:p>
     <w:p>
@@ -673,16 +662,869 @@
       </w:r>
       <w:r>
         <w:br/>
-        <w:t>• Diagrama de Uso: Casos de uso como "Paciente agenda co</w:t>
-      </w:r>
-      <w:r>
-        <w:t>nsulta", "Médico gerencia horários", "Administrador visualiza relatórios".</w:t>
+        <w:t>• Diagrama de Uso: Casos de uso como "Paciente agenda consulta", "Médico gerencia horários", "Administrador visualiza relatórios".</w:t>
       </w:r>
       <w:r>
         <w:br/>
-        <w:t>• Diagrama de Fluxo: Fluxo principal: Cadastro/Login → Agendamento de Consulta → Confirmação → Consulta Realizada → Histórico de Consultas.</w:t>
+        <w:t xml:space="preserve">• Diagrama de Fluxo: Fluxo principal: Cadastro/Login → Agendamento de Consulta → Confirmação → Consulta Realizada → </w:t>
+      </w:r>
+      <w:proofErr w:type="spellStart"/>
+      <w:r>
+        <w:t>Histórico</w:t>
+      </w:r>
+      <w:proofErr w:type="spellEnd"/>
+      <w:r>
+        <w:t xml:space="preserve"> de </w:t>
+      </w:r>
+      <w:proofErr w:type="spellStart"/>
+      <w:r>
+        <w:t>Consultas</w:t>
+      </w:r>
+      <w:proofErr w:type="spellEnd"/>
+      <w:r>
+        <w:t>.</w:t>
       </w:r>
     </w:p>
+    <w:p/>
+    <w:p>
+      <w:pPr>
+        <w:pStyle w:val="Ttulo1"/>
+      </w:pPr>
+      <w:proofErr w:type="spellStart"/>
+      <w:r>
+        <w:t>Fluxograma</w:t>
+      </w:r>
+      <w:proofErr w:type="spellEnd"/>
+      <w:r>
+        <w:t>:</w:t>
+      </w:r>
+    </w:p>
+    <w:p/>
+    <w:p>
+      <w:r>
+        <w:rPr>
+          <w:noProof/>
+        </w:rPr>
+        <w:drawing>
+          <wp:inline distT="0" distB="0" distL="0" distR="0">
+            <wp:extent cx="4229690" cy="3486637"/>
+            <wp:effectExtent l="0" t="0" r="0" b="0"/>
+            <wp:docPr id="1" name="Imagem 1"/>
+            <wp:cNvGraphicFramePr>
+              <a:graphicFrameLocks xmlns:a="http://schemas.openxmlformats.org/drawingml/2006/main" noChangeAspect="1"/>
+            </wp:cNvGraphicFramePr>
+            <a:graphic xmlns:a="http://schemas.openxmlformats.org/drawingml/2006/main">
+              <a:graphicData uri="http://schemas.openxmlformats.org/drawingml/2006/picture">
+                <pic:pic xmlns:pic="http://schemas.openxmlformats.org/drawingml/2006/picture">
+                  <pic:nvPicPr>
+                    <pic:cNvPr id="1" name="fluxograma.PNG"/>
+                    <pic:cNvPicPr/>
+                  </pic:nvPicPr>
+                  <pic:blipFill>
+                    <a:blip r:embed="rId6"/>
+                    <a:stretch>
+                      <a:fillRect/>
+                    </a:stretch>
+                  </pic:blipFill>
+                  <pic:spPr>
+                    <a:xfrm>
+                      <a:off x="0" y="0"/>
+                      <a:ext cx="4229690" cy="3486637"/>
+                    </a:xfrm>
+                    <a:prstGeom prst="rect">
+                      <a:avLst/>
+                    </a:prstGeom>
+                  </pic:spPr>
+                </pic:pic>
+              </a:graphicData>
+            </a:graphic>
+          </wp:inline>
+        </w:drawing>
+      </w:r>
+    </w:p>
+    <w:p/>
+    <w:p/>
+    <w:p>
+      <w:pPr>
+        <w:pStyle w:val="Ttulo1"/>
+      </w:pPr>
+      <w:proofErr w:type="spellStart"/>
+      <w:r>
+        <w:lastRenderedPageBreak/>
+        <w:t>Cronograma</w:t>
+      </w:r>
+      <w:proofErr w:type="spellEnd"/>
+      <w:r>
+        <w:t xml:space="preserve"> de </w:t>
+      </w:r>
+      <w:proofErr w:type="spellStart"/>
+      <w:r>
+        <w:t>Entrega</w:t>
+      </w:r>
+      <w:proofErr w:type="spellEnd"/>
+      <w:r>
+        <w:t xml:space="preserve"> do </w:t>
+      </w:r>
+      <w:proofErr w:type="spellStart"/>
+      <w:r>
+        <w:t>Projeto</w:t>
+      </w:r>
+      <w:proofErr w:type="spellEnd"/>
+    </w:p>
+    <w:p>
+      <w:pPr>
+        <w:pStyle w:val="NormalWeb"/>
+        <w:numPr>
+          <w:ilvl w:val="0"/>
+          <w:numId w:val="10"/>
+        </w:numPr>
+        <w:rPr>
+          <w:rFonts w:asciiTheme="minorHAnsi" w:eastAsiaTheme="minorEastAsia" w:hAnsiTheme="minorHAnsi" w:cstheme="minorBidi"/>
+          <w:sz w:val="22"/>
+          <w:szCs w:val="22"/>
+          <w:lang w:val="en-US" w:eastAsia="en-US"/>
+        </w:rPr>
+      </w:pPr>
+      <w:r>
+        <w:rPr>
+          <w:rFonts w:asciiTheme="minorHAnsi" w:eastAsiaTheme="minorEastAsia" w:hAnsiTheme="minorHAnsi" w:cstheme="minorBidi"/>
+          <w:b/>
+          <w:bCs/>
+          <w:sz w:val="22"/>
+          <w:szCs w:val="22"/>
+          <w:lang w:val="en-US" w:eastAsia="en-US"/>
+        </w:rPr>
+        <w:t>Semana 1: Planejamento</w:t>
+      </w:r>
+    </w:p>
+    <w:p>
+      <w:pPr>
+        <w:numPr>
+          <w:ilvl w:val="1"/>
+          <w:numId w:val="10"/>
+        </w:numPr>
+        <w:spacing w:before="100" w:beforeAutospacing="1" w:after="100" w:afterAutospacing="1" w:line="240" w:lineRule="auto"/>
+      </w:pPr>
+      <w:proofErr w:type="spellStart"/>
+      <w:r>
+        <w:t>Definição</w:t>
+      </w:r>
+      <w:proofErr w:type="spellEnd"/>
+      <w:r>
+        <w:t xml:space="preserve"> de </w:t>
+      </w:r>
+      <w:proofErr w:type="spellStart"/>
+      <w:r>
+        <w:t>objetivos</w:t>
+      </w:r>
+      <w:proofErr w:type="spellEnd"/>
+      <w:r>
+        <w:t xml:space="preserve"> e </w:t>
+      </w:r>
+      <w:proofErr w:type="spellStart"/>
+      <w:r>
+        <w:t>escopo</w:t>
+      </w:r>
+      <w:proofErr w:type="spellEnd"/>
+      <w:r>
+        <w:t>.</w:t>
+      </w:r>
+    </w:p>
+    <w:p>
+      <w:pPr>
+        <w:numPr>
+          <w:ilvl w:val="1"/>
+          <w:numId w:val="10"/>
+        </w:numPr>
+        <w:spacing w:before="100" w:beforeAutospacing="1" w:after="100" w:afterAutospacing="1" w:line="240" w:lineRule="auto"/>
+      </w:pPr>
+      <w:proofErr w:type="spellStart"/>
+      <w:r>
+        <w:t>Configuração</w:t>
+      </w:r>
+      <w:proofErr w:type="spellEnd"/>
+      <w:r>
+        <w:t xml:space="preserve"> do </w:t>
+      </w:r>
+      <w:proofErr w:type="spellStart"/>
+      <w:r>
+        <w:t>ambiente</w:t>
+      </w:r>
+      <w:proofErr w:type="spellEnd"/>
+      <w:r>
+        <w:t xml:space="preserve"> de </w:t>
+      </w:r>
+      <w:proofErr w:type="spellStart"/>
+      <w:r>
+        <w:t>desenvolvimento</w:t>
+      </w:r>
+      <w:proofErr w:type="spellEnd"/>
+      <w:r>
+        <w:t>.</w:t>
+      </w:r>
+    </w:p>
+    <w:p>
+      <w:pPr>
+        <w:pStyle w:val="NormalWeb"/>
+        <w:numPr>
+          <w:ilvl w:val="0"/>
+          <w:numId w:val="10"/>
+        </w:numPr>
+        <w:rPr>
+          <w:rFonts w:asciiTheme="minorHAnsi" w:eastAsiaTheme="minorEastAsia" w:hAnsiTheme="minorHAnsi" w:cstheme="minorBidi"/>
+          <w:sz w:val="22"/>
+          <w:szCs w:val="22"/>
+          <w:lang w:val="en-US" w:eastAsia="en-US"/>
+        </w:rPr>
+      </w:pPr>
+      <w:r>
+        <w:rPr>
+          <w:rFonts w:asciiTheme="minorHAnsi" w:eastAsiaTheme="minorEastAsia" w:hAnsiTheme="minorHAnsi" w:cstheme="minorBidi"/>
+          <w:b/>
+          <w:bCs/>
+          <w:sz w:val="22"/>
+          <w:szCs w:val="22"/>
+          <w:lang w:val="en-US" w:eastAsia="en-US"/>
+        </w:rPr>
+        <w:t>Semana 2-3: Design e Arquitetura</w:t>
+      </w:r>
+    </w:p>
+    <w:p>
+      <w:pPr>
+        <w:numPr>
+          <w:ilvl w:val="1"/>
+          <w:numId w:val="10"/>
+        </w:numPr>
+        <w:spacing w:before="100" w:beforeAutospacing="1" w:after="100" w:afterAutospacing="1" w:line="240" w:lineRule="auto"/>
+      </w:pPr>
+      <w:proofErr w:type="spellStart"/>
+      <w:r>
+        <w:t>Criação</w:t>
+      </w:r>
+      <w:proofErr w:type="spellEnd"/>
+      <w:r>
+        <w:t xml:space="preserve"> de wireframes e </w:t>
+      </w:r>
+      <w:proofErr w:type="spellStart"/>
+      <w:r>
+        <w:t>protótipos</w:t>
+      </w:r>
+      <w:proofErr w:type="spellEnd"/>
+      <w:r>
+        <w:t>.</w:t>
+      </w:r>
+    </w:p>
+    <w:p>
+      <w:pPr>
+        <w:numPr>
+          <w:ilvl w:val="1"/>
+          <w:numId w:val="10"/>
+        </w:numPr>
+        <w:spacing w:before="100" w:beforeAutospacing="1" w:after="100" w:afterAutospacing="1" w:line="240" w:lineRule="auto"/>
+      </w:pPr>
+      <w:proofErr w:type="spellStart"/>
+      <w:r>
+        <w:t>Desenvolvimento</w:t>
+      </w:r>
+      <w:proofErr w:type="spellEnd"/>
+      <w:r>
+        <w:t xml:space="preserve"> da </w:t>
+      </w:r>
+      <w:proofErr w:type="spellStart"/>
+      <w:r>
+        <w:t>arquitetura</w:t>
+      </w:r>
+      <w:proofErr w:type="spellEnd"/>
+      <w:r>
+        <w:t xml:space="preserve"> do </w:t>
+      </w:r>
+      <w:proofErr w:type="spellStart"/>
+      <w:r>
+        <w:t>sistema</w:t>
+      </w:r>
+      <w:proofErr w:type="spellEnd"/>
+      <w:r>
+        <w:t>.</w:t>
+      </w:r>
+    </w:p>
+    <w:p>
+      <w:pPr>
+        <w:pStyle w:val="NormalWeb"/>
+        <w:numPr>
+          <w:ilvl w:val="0"/>
+          <w:numId w:val="10"/>
+        </w:numPr>
+        <w:rPr>
+          <w:rFonts w:asciiTheme="minorHAnsi" w:eastAsiaTheme="minorEastAsia" w:hAnsiTheme="minorHAnsi" w:cstheme="minorBidi"/>
+          <w:sz w:val="22"/>
+          <w:szCs w:val="22"/>
+          <w:lang w:val="en-US" w:eastAsia="en-US"/>
+        </w:rPr>
+      </w:pPr>
+      <w:r>
+        <w:rPr>
+          <w:rFonts w:asciiTheme="minorHAnsi" w:eastAsiaTheme="minorEastAsia" w:hAnsiTheme="minorHAnsi" w:cstheme="minorBidi"/>
+          <w:b/>
+          <w:bCs/>
+          <w:sz w:val="22"/>
+          <w:szCs w:val="22"/>
+          <w:lang w:val="en-US" w:eastAsia="en-US"/>
+        </w:rPr>
+        <w:t xml:space="preserve">Semana 4-6: Desenvolvimento </w:t>
+      </w:r>
+      <w:proofErr w:type="spellStart"/>
+      <w:r>
+        <w:rPr>
+          <w:rFonts w:asciiTheme="minorHAnsi" w:eastAsiaTheme="minorEastAsia" w:hAnsiTheme="minorHAnsi" w:cstheme="minorBidi"/>
+          <w:b/>
+          <w:bCs/>
+          <w:sz w:val="22"/>
+          <w:szCs w:val="22"/>
+          <w:lang w:val="en-US" w:eastAsia="en-US"/>
+        </w:rPr>
+        <w:t>Backend</w:t>
+      </w:r>
+      <w:proofErr w:type="spellEnd"/>
+    </w:p>
+    <w:p>
+      <w:pPr>
+        <w:numPr>
+          <w:ilvl w:val="1"/>
+          <w:numId w:val="10"/>
+        </w:numPr>
+        <w:spacing w:before="100" w:beforeAutospacing="1" w:after="100" w:afterAutospacing="1" w:line="240" w:lineRule="auto"/>
+      </w:pPr>
+      <w:proofErr w:type="spellStart"/>
+      <w:r>
+        <w:t>Implementação</w:t>
+      </w:r>
+      <w:proofErr w:type="spellEnd"/>
+      <w:r>
+        <w:t xml:space="preserve"> de </w:t>
+      </w:r>
+      <w:proofErr w:type="spellStart"/>
+      <w:r>
+        <w:t>autenticação</w:t>
+      </w:r>
+      <w:proofErr w:type="spellEnd"/>
+      <w:r>
+        <w:t xml:space="preserve"> e </w:t>
+      </w:r>
+      <w:proofErr w:type="spellStart"/>
+      <w:r>
+        <w:t>funcionalidades</w:t>
+      </w:r>
+      <w:proofErr w:type="spellEnd"/>
+      <w:r>
+        <w:t xml:space="preserve"> </w:t>
+      </w:r>
+      <w:proofErr w:type="spellStart"/>
+      <w:r>
+        <w:t>essenciais</w:t>
+      </w:r>
+      <w:proofErr w:type="spellEnd"/>
+      <w:r>
+        <w:t>.</w:t>
+      </w:r>
+    </w:p>
+    <w:p>
+      <w:pPr>
+        <w:numPr>
+          <w:ilvl w:val="1"/>
+          <w:numId w:val="10"/>
+        </w:numPr>
+        <w:spacing w:before="100" w:beforeAutospacing="1" w:after="100" w:afterAutospacing="1" w:line="240" w:lineRule="auto"/>
+      </w:pPr>
+      <w:proofErr w:type="spellStart"/>
+      <w:r>
+        <w:t>Configuração</w:t>
+      </w:r>
+      <w:proofErr w:type="spellEnd"/>
+      <w:r>
+        <w:t xml:space="preserve"> do banco de dados.</w:t>
+      </w:r>
+    </w:p>
+    <w:p>
+      <w:pPr>
+        <w:pStyle w:val="NormalWeb"/>
+        <w:numPr>
+          <w:ilvl w:val="0"/>
+          <w:numId w:val="10"/>
+        </w:numPr>
+        <w:rPr>
+          <w:rFonts w:asciiTheme="minorHAnsi" w:eastAsiaTheme="minorEastAsia" w:hAnsiTheme="minorHAnsi" w:cstheme="minorBidi"/>
+          <w:sz w:val="22"/>
+          <w:szCs w:val="22"/>
+          <w:lang w:val="en-US" w:eastAsia="en-US"/>
+        </w:rPr>
+      </w:pPr>
+      <w:r>
+        <w:rPr>
+          <w:rFonts w:asciiTheme="minorHAnsi" w:eastAsiaTheme="minorEastAsia" w:hAnsiTheme="minorHAnsi" w:cstheme="minorBidi"/>
+          <w:b/>
+          <w:bCs/>
+          <w:sz w:val="22"/>
+          <w:szCs w:val="22"/>
+          <w:lang w:val="en-US" w:eastAsia="en-US"/>
+        </w:rPr>
+        <w:t xml:space="preserve">Semana 7-8: Desenvolvimento </w:t>
+      </w:r>
+      <w:proofErr w:type="spellStart"/>
+      <w:r>
+        <w:rPr>
+          <w:rFonts w:asciiTheme="minorHAnsi" w:eastAsiaTheme="minorEastAsia" w:hAnsiTheme="minorHAnsi" w:cstheme="minorBidi"/>
+          <w:b/>
+          <w:bCs/>
+          <w:sz w:val="22"/>
+          <w:szCs w:val="22"/>
+          <w:lang w:val="en-US" w:eastAsia="en-US"/>
+        </w:rPr>
+        <w:t>Frontend</w:t>
+      </w:r>
+      <w:proofErr w:type="spellEnd"/>
+    </w:p>
+    <w:p>
+      <w:pPr>
+        <w:numPr>
+          <w:ilvl w:val="1"/>
+          <w:numId w:val="10"/>
+        </w:numPr>
+        <w:spacing w:before="100" w:beforeAutospacing="1" w:after="100" w:afterAutospacing="1" w:line="240" w:lineRule="auto"/>
+      </w:pPr>
+      <w:proofErr w:type="spellStart"/>
+      <w:r>
+        <w:t>Criação</w:t>
+      </w:r>
+      <w:proofErr w:type="spellEnd"/>
+      <w:r>
+        <w:t xml:space="preserve"> das views e </w:t>
+      </w:r>
+      <w:proofErr w:type="spellStart"/>
+      <w:r>
+        <w:t>integração</w:t>
+      </w:r>
+      <w:proofErr w:type="spellEnd"/>
+      <w:r>
+        <w:t xml:space="preserve"> com o backend.</w:t>
+      </w:r>
+    </w:p>
+    <w:p>
+      <w:pPr>
+        <w:pStyle w:val="NormalWeb"/>
+        <w:numPr>
+          <w:ilvl w:val="0"/>
+          <w:numId w:val="10"/>
+        </w:numPr>
+        <w:rPr>
+          <w:rFonts w:asciiTheme="minorHAnsi" w:eastAsiaTheme="minorEastAsia" w:hAnsiTheme="minorHAnsi" w:cstheme="minorBidi"/>
+          <w:sz w:val="22"/>
+          <w:szCs w:val="22"/>
+          <w:lang w:val="en-US" w:eastAsia="en-US"/>
+        </w:rPr>
+      </w:pPr>
+      <w:r>
+        <w:rPr>
+          <w:rFonts w:asciiTheme="minorHAnsi" w:eastAsiaTheme="minorEastAsia" w:hAnsiTheme="minorHAnsi" w:cstheme="minorBidi"/>
+          <w:b/>
+          <w:bCs/>
+          <w:sz w:val="22"/>
+          <w:szCs w:val="22"/>
+          <w:lang w:val="en-US" w:eastAsia="en-US"/>
+        </w:rPr>
+        <w:t>Semana 9: Funcionalidades Extras</w:t>
+      </w:r>
+    </w:p>
+    <w:p>
+      <w:pPr>
+        <w:numPr>
+          <w:ilvl w:val="1"/>
+          <w:numId w:val="10"/>
+        </w:numPr>
+        <w:spacing w:before="100" w:beforeAutospacing="1" w:after="100" w:afterAutospacing="1" w:line="240" w:lineRule="auto"/>
+      </w:pPr>
+      <w:proofErr w:type="spellStart"/>
+      <w:r>
+        <w:t>Implementação</w:t>
+      </w:r>
+      <w:proofErr w:type="spellEnd"/>
+      <w:r>
+        <w:t xml:space="preserve"> de </w:t>
+      </w:r>
+      <w:proofErr w:type="spellStart"/>
+      <w:r>
+        <w:t>funcionalidades</w:t>
+      </w:r>
+      <w:proofErr w:type="spellEnd"/>
+      <w:r>
+        <w:t xml:space="preserve"> </w:t>
+      </w:r>
+      <w:proofErr w:type="spellStart"/>
+      <w:r>
+        <w:t>adicionais</w:t>
+      </w:r>
+      <w:proofErr w:type="spellEnd"/>
+      <w:r>
+        <w:t xml:space="preserve"> e </w:t>
+      </w:r>
+      <w:proofErr w:type="spellStart"/>
+      <w:r>
+        <w:t>integrações</w:t>
+      </w:r>
+      <w:proofErr w:type="spellEnd"/>
+      <w:r>
+        <w:t>.</w:t>
+      </w:r>
+    </w:p>
+    <w:p>
+      <w:pPr>
+        <w:pStyle w:val="NormalWeb"/>
+        <w:numPr>
+          <w:ilvl w:val="0"/>
+          <w:numId w:val="10"/>
+        </w:numPr>
+        <w:rPr>
+          <w:rFonts w:asciiTheme="minorHAnsi" w:eastAsiaTheme="minorEastAsia" w:hAnsiTheme="minorHAnsi" w:cstheme="minorBidi"/>
+          <w:sz w:val="22"/>
+          <w:szCs w:val="22"/>
+          <w:lang w:val="en-US" w:eastAsia="en-US"/>
+        </w:rPr>
+      </w:pPr>
+      <w:r>
+        <w:rPr>
+          <w:rFonts w:asciiTheme="minorHAnsi" w:eastAsiaTheme="minorEastAsia" w:hAnsiTheme="minorHAnsi" w:cstheme="minorBidi"/>
+          <w:b/>
+          <w:bCs/>
+          <w:sz w:val="22"/>
+          <w:szCs w:val="22"/>
+          <w:lang w:val="en-US" w:eastAsia="en-US"/>
+        </w:rPr>
+        <w:t>Semana 10: Testes e Ajustes</w:t>
+      </w:r>
+    </w:p>
+    <w:p>
+      <w:pPr>
+        <w:numPr>
+          <w:ilvl w:val="1"/>
+          <w:numId w:val="10"/>
+        </w:numPr>
+        <w:spacing w:before="100" w:beforeAutospacing="1" w:after="100" w:afterAutospacing="1" w:line="240" w:lineRule="auto"/>
+      </w:pPr>
+      <w:r>
+        <w:t xml:space="preserve">Testes </w:t>
+      </w:r>
+      <w:proofErr w:type="spellStart"/>
+      <w:r>
+        <w:t>unitários</w:t>
+      </w:r>
+      <w:proofErr w:type="spellEnd"/>
+      <w:r>
+        <w:t xml:space="preserve"> e </w:t>
+      </w:r>
+      <w:proofErr w:type="spellStart"/>
+      <w:r>
+        <w:t>correção</w:t>
+      </w:r>
+      <w:proofErr w:type="spellEnd"/>
+      <w:r>
+        <w:t xml:space="preserve"> de bugs.</w:t>
+      </w:r>
+      <w:bookmarkStart w:id="0" w:name="_GoBack"/>
+      <w:bookmarkEnd w:id="0"/>
+    </w:p>
+    <w:p>
+      <w:pPr>
+        <w:pStyle w:val="NormalWeb"/>
+        <w:numPr>
+          <w:ilvl w:val="0"/>
+          <w:numId w:val="10"/>
+        </w:numPr>
+        <w:rPr>
+          <w:rFonts w:asciiTheme="minorHAnsi" w:eastAsiaTheme="minorEastAsia" w:hAnsiTheme="minorHAnsi" w:cstheme="minorBidi"/>
+          <w:sz w:val="22"/>
+          <w:szCs w:val="22"/>
+          <w:lang w:val="en-US" w:eastAsia="en-US"/>
+        </w:rPr>
+      </w:pPr>
+      <w:r>
+        <w:rPr>
+          <w:rFonts w:asciiTheme="minorHAnsi" w:eastAsiaTheme="minorEastAsia" w:hAnsiTheme="minorHAnsi" w:cstheme="minorBidi"/>
+          <w:b/>
+          <w:bCs/>
+          <w:sz w:val="22"/>
+          <w:szCs w:val="22"/>
+          <w:lang w:val="en-US" w:eastAsia="en-US"/>
+        </w:rPr>
+        <w:t>Semana 11: Preparação para Lançamento</w:t>
+      </w:r>
+    </w:p>
+    <w:p>
+      <w:pPr>
+        <w:numPr>
+          <w:ilvl w:val="1"/>
+          <w:numId w:val="10"/>
+        </w:numPr>
+        <w:spacing w:before="100" w:beforeAutospacing="1" w:after="100" w:afterAutospacing="1" w:line="240" w:lineRule="auto"/>
+      </w:pPr>
+      <w:proofErr w:type="spellStart"/>
+      <w:r>
+        <w:t>Documentação</w:t>
+      </w:r>
+      <w:proofErr w:type="spellEnd"/>
+      <w:r>
+        <w:t xml:space="preserve"> e </w:t>
+      </w:r>
+      <w:proofErr w:type="spellStart"/>
+      <w:r>
+        <w:t>materiais</w:t>
+      </w:r>
+      <w:proofErr w:type="spellEnd"/>
+      <w:r>
+        <w:t xml:space="preserve"> de </w:t>
+      </w:r>
+      <w:proofErr w:type="spellStart"/>
+      <w:r>
+        <w:t>apoio</w:t>
+      </w:r>
+      <w:proofErr w:type="spellEnd"/>
+      <w:r>
+        <w:t>.</w:t>
+      </w:r>
+    </w:p>
+    <w:p>
+      <w:pPr>
+        <w:numPr>
+          <w:ilvl w:val="1"/>
+          <w:numId w:val="10"/>
+        </w:numPr>
+        <w:spacing w:before="100" w:beforeAutospacing="1" w:after="100" w:afterAutospacing="1" w:line="240" w:lineRule="auto"/>
+      </w:pPr>
+      <w:proofErr w:type="spellStart"/>
+      <w:r>
+        <w:t>Início</w:t>
+      </w:r>
+      <w:proofErr w:type="spellEnd"/>
+      <w:r>
+        <w:t xml:space="preserve"> das </w:t>
+      </w:r>
+      <w:proofErr w:type="spellStart"/>
+      <w:r>
+        <w:t>campanhas</w:t>
+      </w:r>
+      <w:proofErr w:type="spellEnd"/>
+      <w:r>
+        <w:t xml:space="preserve"> de marketing.</w:t>
+      </w:r>
+    </w:p>
+    <w:p>
+      <w:pPr>
+        <w:pStyle w:val="NormalWeb"/>
+        <w:numPr>
+          <w:ilvl w:val="0"/>
+          <w:numId w:val="10"/>
+        </w:numPr>
+        <w:rPr>
+          <w:rFonts w:asciiTheme="minorHAnsi" w:eastAsiaTheme="minorEastAsia" w:hAnsiTheme="minorHAnsi" w:cstheme="minorBidi"/>
+          <w:sz w:val="22"/>
+          <w:szCs w:val="22"/>
+          <w:lang w:val="en-US" w:eastAsia="en-US"/>
+        </w:rPr>
+      </w:pPr>
+      <w:r>
+        <w:rPr>
+          <w:rFonts w:asciiTheme="minorHAnsi" w:eastAsiaTheme="minorEastAsia" w:hAnsiTheme="minorHAnsi" w:cstheme="minorBidi"/>
+          <w:b/>
+          <w:bCs/>
+          <w:sz w:val="22"/>
+          <w:szCs w:val="22"/>
+          <w:lang w:val="en-US" w:eastAsia="en-US"/>
+        </w:rPr>
+        <w:t>Semana 12: Lançamento Beta</w:t>
+      </w:r>
+    </w:p>
+    <w:p>
+      <w:pPr>
+        <w:numPr>
+          <w:ilvl w:val="1"/>
+          <w:numId w:val="10"/>
+        </w:numPr>
+        <w:spacing w:before="100" w:beforeAutospacing="1" w:after="100" w:afterAutospacing="1" w:line="240" w:lineRule="auto"/>
+      </w:pPr>
+      <w:proofErr w:type="spellStart"/>
+      <w:r>
+        <w:t>Lançamento</w:t>
+      </w:r>
+      <w:proofErr w:type="spellEnd"/>
+      <w:r>
+        <w:t xml:space="preserve"> da </w:t>
+      </w:r>
+      <w:proofErr w:type="spellStart"/>
+      <w:r>
+        <w:t>versão</w:t>
+      </w:r>
+      <w:proofErr w:type="spellEnd"/>
+      <w:r>
+        <w:t xml:space="preserve"> beta e coleta de feedback.</w:t>
+      </w:r>
+    </w:p>
+    <w:p>
+      <w:pPr>
+        <w:pStyle w:val="NormalWeb"/>
+        <w:numPr>
+          <w:ilvl w:val="0"/>
+          <w:numId w:val="10"/>
+        </w:numPr>
+        <w:rPr>
+          <w:rFonts w:asciiTheme="minorHAnsi" w:eastAsiaTheme="minorEastAsia" w:hAnsiTheme="minorHAnsi" w:cstheme="minorBidi"/>
+          <w:sz w:val="22"/>
+          <w:szCs w:val="22"/>
+          <w:lang w:val="en-US" w:eastAsia="en-US"/>
+        </w:rPr>
+      </w:pPr>
+      <w:r>
+        <w:rPr>
+          <w:rFonts w:asciiTheme="minorHAnsi" w:eastAsiaTheme="minorEastAsia" w:hAnsiTheme="minorHAnsi" w:cstheme="minorBidi"/>
+          <w:b/>
+          <w:bCs/>
+          <w:sz w:val="22"/>
+          <w:szCs w:val="22"/>
+          <w:lang w:val="en-US" w:eastAsia="en-US"/>
+        </w:rPr>
+        <w:t>Semana 13-14: Ajustes Finais</w:t>
+      </w:r>
+    </w:p>
+    <w:p>
+      <w:pPr>
+        <w:numPr>
+          <w:ilvl w:val="1"/>
+          <w:numId w:val="10"/>
+        </w:numPr>
+        <w:spacing w:before="100" w:beforeAutospacing="1" w:after="100" w:afterAutospacing="1" w:line="240" w:lineRule="auto"/>
+      </w:pPr>
+      <w:proofErr w:type="spellStart"/>
+      <w:r>
+        <w:t>Implementação</w:t>
+      </w:r>
+      <w:proofErr w:type="spellEnd"/>
+      <w:r>
+        <w:t xml:space="preserve"> de </w:t>
+      </w:r>
+      <w:proofErr w:type="spellStart"/>
+      <w:r>
+        <w:t>ajustes</w:t>
+      </w:r>
+      <w:proofErr w:type="spellEnd"/>
+      <w:r>
+        <w:t xml:space="preserve"> </w:t>
+      </w:r>
+      <w:proofErr w:type="spellStart"/>
+      <w:r>
+        <w:t>finais</w:t>
+      </w:r>
+      <w:proofErr w:type="spellEnd"/>
+      <w:r>
+        <w:t xml:space="preserve"> e </w:t>
+      </w:r>
+      <w:proofErr w:type="spellStart"/>
+      <w:r>
+        <w:t>preparação</w:t>
+      </w:r>
+      <w:proofErr w:type="spellEnd"/>
+      <w:r>
+        <w:t xml:space="preserve"> para o </w:t>
+      </w:r>
+      <w:proofErr w:type="spellStart"/>
+      <w:r>
+        <w:t>lançamento</w:t>
+      </w:r>
+      <w:proofErr w:type="spellEnd"/>
+      <w:r>
+        <w:t xml:space="preserve"> </w:t>
+      </w:r>
+      <w:proofErr w:type="spellStart"/>
+      <w:r>
+        <w:t>completo</w:t>
+      </w:r>
+      <w:proofErr w:type="spellEnd"/>
+      <w:r>
+        <w:t>.</w:t>
+      </w:r>
+    </w:p>
+    <w:p>
+      <w:pPr>
+        <w:pStyle w:val="NormalWeb"/>
+        <w:numPr>
+          <w:ilvl w:val="0"/>
+          <w:numId w:val="10"/>
+        </w:numPr>
+        <w:rPr>
+          <w:rFonts w:asciiTheme="minorHAnsi" w:eastAsiaTheme="minorEastAsia" w:hAnsiTheme="minorHAnsi" w:cstheme="minorBidi"/>
+          <w:sz w:val="22"/>
+          <w:szCs w:val="22"/>
+          <w:lang w:val="en-US" w:eastAsia="en-US"/>
+        </w:rPr>
+      </w:pPr>
+      <w:r>
+        <w:rPr>
+          <w:rFonts w:asciiTheme="minorHAnsi" w:eastAsiaTheme="minorEastAsia" w:hAnsiTheme="minorHAnsi" w:cstheme="minorBidi"/>
+          <w:b/>
+          <w:bCs/>
+          <w:sz w:val="22"/>
+          <w:szCs w:val="22"/>
+          <w:lang w:val="en-US" w:eastAsia="en-US"/>
+        </w:rPr>
+        <w:t>Semana 15: Lançamento Completo</w:t>
+      </w:r>
+    </w:p>
+    <w:p>
+      <w:pPr>
+        <w:numPr>
+          <w:ilvl w:val="1"/>
+          <w:numId w:val="10"/>
+        </w:numPr>
+        <w:spacing w:before="100" w:beforeAutospacing="1" w:after="100" w:afterAutospacing="1" w:line="240" w:lineRule="auto"/>
+      </w:pPr>
+      <w:proofErr w:type="spellStart"/>
+      <w:r>
+        <w:t>Lançamento</w:t>
+      </w:r>
+      <w:proofErr w:type="spellEnd"/>
+      <w:r>
+        <w:t xml:space="preserve"> para o </w:t>
+      </w:r>
+      <w:proofErr w:type="spellStart"/>
+      <w:r>
+        <w:t>público</w:t>
+      </w:r>
+      <w:proofErr w:type="spellEnd"/>
+      <w:r>
+        <w:t xml:space="preserve"> </w:t>
+      </w:r>
+      <w:proofErr w:type="spellStart"/>
+      <w:r>
+        <w:t>geral</w:t>
+      </w:r>
+      <w:proofErr w:type="spellEnd"/>
+      <w:r>
+        <w:t xml:space="preserve"> e </w:t>
+      </w:r>
+      <w:proofErr w:type="spellStart"/>
+      <w:r>
+        <w:t>suporte</w:t>
+      </w:r>
+      <w:proofErr w:type="spellEnd"/>
+      <w:r>
+        <w:t xml:space="preserve"> </w:t>
+      </w:r>
+      <w:proofErr w:type="spellStart"/>
+      <w:r>
+        <w:t>inicial</w:t>
+      </w:r>
+      <w:proofErr w:type="spellEnd"/>
+      <w:r>
+        <w:t>.</w:t>
+      </w:r>
+    </w:p>
+    <w:p/>
     <w:sectPr>
       <w:pgSz w:w="12240" w:h="15840"/>
       <w:pgMar w:top="1440" w:right="1800" w:bottom="1440" w:left="1800" w:header="720" w:footer="720" w:gutter="0"/>
@@ -866,6 +1708,155 @@
       </w:rPr>
     </w:lvl>
   </w:abstractNum>
+  <w:abstractNum w:abstractNumId="9" w15:restartNumberingAfterBreak="0">
+    <w:nsid w:val="022316E4"/>
+    <w:multiLevelType w:val="multilevel"/>
+    <w:tmpl w:val="9EB0430E"/>
+    <w:lvl w:ilvl="0">
+      <w:start w:val="1"/>
+      <w:numFmt w:val="bullet"/>
+      <w:lvlText w:val=""/>
+      <w:lvlJc w:val="left"/>
+      <w:pPr>
+        <w:tabs>
+          <w:tab w:val="num" w:pos="720"/>
+        </w:tabs>
+        <w:ind w:left="720" w:hanging="360"/>
+      </w:pPr>
+      <w:rPr>
+        <w:rFonts w:ascii="Symbol" w:hAnsi="Symbol" w:hint="default"/>
+        <w:sz w:val="20"/>
+      </w:rPr>
+    </w:lvl>
+    <w:lvl w:ilvl="1">
+      <w:start w:val="1"/>
+      <w:numFmt w:val="bullet"/>
+      <w:lvlText w:val="o"/>
+      <w:lvlJc w:val="left"/>
+      <w:pPr>
+        <w:tabs>
+          <w:tab w:val="num" w:pos="1440"/>
+        </w:tabs>
+        <w:ind w:left="1440" w:hanging="360"/>
+      </w:pPr>
+      <w:rPr>
+        <w:rFonts w:ascii="Courier New" w:hAnsi="Courier New" w:hint="default"/>
+        <w:sz w:val="20"/>
+      </w:rPr>
+    </w:lvl>
+    <w:lvl w:ilvl="2" w:tentative="1">
+      <w:start w:val="1"/>
+      <w:numFmt w:val="bullet"/>
+      <w:lvlText w:val=""/>
+      <w:lvlJc w:val="left"/>
+      <w:pPr>
+        <w:tabs>
+          <w:tab w:val="num" w:pos="2160"/>
+        </w:tabs>
+        <w:ind w:left="2160" w:hanging="360"/>
+      </w:pPr>
+      <w:rPr>
+        <w:rFonts w:ascii="Wingdings" w:hAnsi="Wingdings" w:hint="default"/>
+        <w:sz w:val="20"/>
+      </w:rPr>
+    </w:lvl>
+    <w:lvl w:ilvl="3" w:tentative="1">
+      <w:start w:val="1"/>
+      <w:numFmt w:val="bullet"/>
+      <w:lvlText w:val=""/>
+      <w:lvlJc w:val="left"/>
+      <w:pPr>
+        <w:tabs>
+          <w:tab w:val="num" w:pos="2880"/>
+        </w:tabs>
+        <w:ind w:left="2880" w:hanging="360"/>
+      </w:pPr>
+      <w:rPr>
+        <w:rFonts w:ascii="Wingdings" w:hAnsi="Wingdings" w:hint="default"/>
+        <w:sz w:val="20"/>
+      </w:rPr>
+    </w:lvl>
+    <w:lvl w:ilvl="4" w:tentative="1">
+      <w:start w:val="1"/>
+      <w:numFmt w:val="bullet"/>
+      <w:lvlText w:val=""/>
+      <w:lvlJc w:val="left"/>
+      <w:pPr>
+        <w:tabs>
+          <w:tab w:val="num" w:pos="3600"/>
+        </w:tabs>
+        <w:ind w:left="3600" w:hanging="360"/>
+      </w:pPr>
+      <w:rPr>
+        <w:rFonts w:ascii="Wingdings" w:hAnsi="Wingdings" w:hint="default"/>
+        <w:sz w:val="20"/>
+      </w:rPr>
+    </w:lvl>
+    <w:lvl w:ilvl="5" w:tentative="1">
+      <w:start w:val="1"/>
+      <w:numFmt w:val="bullet"/>
+      <w:lvlText w:val=""/>
+      <w:lvlJc w:val="left"/>
+      <w:pPr>
+        <w:tabs>
+          <w:tab w:val="num" w:pos="4320"/>
+        </w:tabs>
+        <w:ind w:left="4320" w:hanging="360"/>
+      </w:pPr>
+      <w:rPr>
+        <w:rFonts w:ascii="Wingdings" w:hAnsi="Wingdings" w:hint="default"/>
+        <w:sz w:val="20"/>
+      </w:rPr>
+    </w:lvl>
+    <w:lvl w:ilvl="6" w:tentative="1">
+      <w:start w:val="1"/>
+      <w:numFmt w:val="bullet"/>
+      <w:lvlText w:val=""/>
+      <w:lvlJc w:val="left"/>
+      <w:pPr>
+        <w:tabs>
+          <w:tab w:val="num" w:pos="5040"/>
+        </w:tabs>
+        <w:ind w:left="5040" w:hanging="360"/>
+      </w:pPr>
+      <w:rPr>
+        <w:rFonts w:ascii="Wingdings" w:hAnsi="Wingdings" w:hint="default"/>
+        <w:sz w:val="20"/>
+      </w:rPr>
+    </w:lvl>
+    <w:lvl w:ilvl="7" w:tentative="1">
+      <w:start w:val="1"/>
+      <w:numFmt w:val="bullet"/>
+      <w:lvlText w:val=""/>
+      <w:lvlJc w:val="left"/>
+      <w:pPr>
+        <w:tabs>
+          <w:tab w:val="num" w:pos="5760"/>
+        </w:tabs>
+        <w:ind w:left="5760" w:hanging="360"/>
+      </w:pPr>
+      <w:rPr>
+        <w:rFonts w:ascii="Wingdings" w:hAnsi="Wingdings" w:hint="default"/>
+        <w:sz w:val="20"/>
+      </w:rPr>
+    </w:lvl>
+    <w:lvl w:ilvl="8" w:tentative="1">
+      <w:start w:val="1"/>
+      <w:numFmt w:val="bullet"/>
+      <w:lvlText w:val=""/>
+      <w:lvlJc w:val="left"/>
+      <w:pPr>
+        <w:tabs>
+          <w:tab w:val="num" w:pos="6480"/>
+        </w:tabs>
+        <w:ind w:left="6480" w:hanging="360"/>
+      </w:pPr>
+      <w:rPr>
+        <w:rFonts w:ascii="Wingdings" w:hAnsi="Wingdings" w:hint="default"/>
+        <w:sz w:val="20"/>
+      </w:rPr>
+    </w:lvl>
+  </w:abstractNum>
   <w:num w:numId="1">
     <w:abstractNumId w:val="8"/>
   </w:num>
@@ -892,6 +1883,9 @@
   </w:num>
   <w:num w:numId="9">
     <w:abstractNumId w:val="0"/>
+  </w:num>
+  <w:num w:numId="10">
+    <w:abstractNumId w:val="9"/>
   </w:num>
 </w:numbering>
 </file>
@@ -1181,10 +2175,6 @@
     <w:lsdException w:name="Book Title" w:uiPriority="33" w:qFormat="1"/>
     <w:lsdException w:name="Bibliography" w:semiHidden="1" w:uiPriority="37" w:unhideWhenUsed="1"/>
     <w:lsdException w:name="TOC Heading" w:semiHidden="1" w:uiPriority="39" w:unhideWhenUsed="1" w:qFormat="1"/>
-    <w:lsdException w:name="Grid Table Light" w:semiHidden="1" w:unhideWhenUsed="1"/>
-    <w:lsdException w:name="Grid Table 1 Light" w:semiHidden="1" w:unhideWhenUsed="1"/>
-    <w:lsdException w:name="Grid Table 2" w:semiHidden="1" w:unhideWhenUsed="1"/>
-    <w:lsdException w:name="Grid Table 3" w:semiHidden="1" w:unhideWhenUsed="1"/>
     <w:lsdException w:name="Grid Table 4" w:uiPriority="49"/>
     <w:lsdException w:name="Grid Table 5 Dark" w:uiPriority="50"/>
     <w:lsdException w:name="Grid Table 6 Colorful" w:uiPriority="51"/>
@@ -12278,6 +13268,28 @@
         <w:shd w:val="clear" w:color="auto" w:fill="FBCAA2" w:themeFill="accent6" w:themeFillTint="7F"/>
       </w:tcPr>
     </w:tblStylePr>
+  </w:style>
+  <w:style w:type="character" w:customStyle="1" w:styleId="hljs-selector-attr">
+    <w:name w:val="hljs-selector-attr"/>
+    <w:basedOn w:val="Fontepargpadro"/>
+    <w:rsid w:val="007F5F05"/>
+  </w:style>
+  <w:style w:type="paragraph" w:styleId="NormalWeb">
+    <w:name w:val="Normal (Web)"/>
+    <w:basedOn w:val="Normal"/>
+    <w:uiPriority w:val="99"/>
+    <w:semiHidden/>
+    <w:unhideWhenUsed/>
+    <w:rsid w:val="007F5F05"/>
+    <w:pPr>
+      <w:spacing w:before="100" w:beforeAutospacing="1" w:after="100" w:afterAutospacing="1" w:line="240" w:lineRule="auto"/>
+    </w:pPr>
+    <w:rPr>
+      <w:rFonts w:ascii="Times New Roman" w:eastAsia="Times New Roman" w:hAnsi="Times New Roman" w:cs="Times New Roman"/>
+      <w:sz w:val="24"/>
+      <w:szCs w:val="24"/>
+      <w:lang w:val="pt-BR" w:eastAsia="pt-BR"/>
+    </w:rPr>
   </w:style>
 </w:styles>
 </file>
@@ -12607,7 +13619,7 @@
 </file>
 
 <file path=customXml/itemProps1.xml><?xml version="1.0" encoding="utf-8"?>
-<ds:datastoreItem xmlns:ds="http://schemas.openxmlformats.org/officeDocument/2006/customXml" ds:itemID="{892D3446-843B-4DC2-A0EC-87DEC6F8B884}">
+<ds:datastoreItem xmlns:ds="http://schemas.openxmlformats.org/officeDocument/2006/customXml" ds:itemID="{395319D4-765C-46A5-907D-1B3C47062D2C}">
   <ds:schemaRefs>
     <ds:schemaRef ds:uri="http://schemas.openxmlformats.org/officeDocument/2006/bibliography"/>
   </ds:schemaRefs>

</xml_diff>